<commit_message>
Final Submissions as of 4-12-'16
</commit_message>
<xml_diff>
--- a/Final Submissions/Test Plans/INTROSE I1 - TestScript.docx
+++ b/Final Submissions/Test Plans/INTROSE I1 - TestScript.docx
@@ -1,6 +1,6 @@
 
 <file path=word/document.xml><?xml version="1.0" encoding="utf-8"?>
-<w:document xmlns:wpc="http://schemas.microsoft.com/office/word/2010/wordprocessingCanvas" xmlns:mc="http://schemas.openxmlformats.org/markup-compatibility/2006" xmlns:o="urn:schemas-microsoft-com:office:office" xmlns:r="http://schemas.openxmlformats.org/officeDocument/2006/relationships" xmlns:m="http://schemas.openxmlformats.org/officeDocument/2006/math" xmlns:v="urn:schemas-microsoft-com:vml" xmlns:wp14="http://schemas.microsoft.com/office/word/2010/wordprocessingDrawing" xmlns:wp="http://schemas.openxmlformats.org/drawingml/2006/wordprocessingDrawing" xmlns:w10="urn:schemas-microsoft-com:office:word" xmlns:w="http://schemas.openxmlformats.org/wordprocessingml/2006/main" xmlns:w14="http://schemas.microsoft.com/office/word/2010/wordml" xmlns:wpg="http://schemas.microsoft.com/office/word/2010/wordprocessingGroup" xmlns:wpi="http://schemas.microsoft.com/office/word/2010/wordprocessingInk" xmlns:wne="http://schemas.microsoft.com/office/word/2006/wordml" xmlns:wps="http://schemas.microsoft.com/office/word/2010/wordprocessingShape" mc:Ignorable="w14 wp14">
+<w:document xmlns:wpc="http://schemas.microsoft.com/office/word/2010/wordprocessingCanvas" xmlns:mo="http://schemas.microsoft.com/office/mac/office/2008/main" xmlns:mc="http://schemas.openxmlformats.org/markup-compatibility/2006" xmlns:mv="urn:schemas-microsoft-com:mac:vml" xmlns:o="urn:schemas-microsoft-com:office:office" xmlns:r="http://schemas.openxmlformats.org/officeDocument/2006/relationships" xmlns:m="http://schemas.openxmlformats.org/officeDocument/2006/math" xmlns:v="urn:schemas-microsoft-com:vml" xmlns:wp14="http://schemas.microsoft.com/office/word/2010/wordprocessingDrawing" xmlns:wp="http://schemas.openxmlformats.org/drawingml/2006/wordprocessingDrawing" xmlns:w10="urn:schemas-microsoft-com:office:word" xmlns:w="http://schemas.openxmlformats.org/wordprocessingml/2006/main" xmlns:w14="http://schemas.microsoft.com/office/word/2010/wordml" xmlns:wpg="http://schemas.microsoft.com/office/word/2010/wordprocessingGroup" xmlns:wpi="http://schemas.microsoft.com/office/word/2010/wordprocessingInk" xmlns:wne="http://schemas.microsoft.com/office/word/2006/wordml" xmlns:wps="http://schemas.microsoft.com/office/word/2010/wordprocessingShape" mc:Ignorable="w14 wp14">
   <w:background w:color="FFFFFF"/>
   <w:body>
     <w:p>
@@ -45,9 +45,10 @@
             <w:r>
               <w:rPr>
                 <w:noProof/>
+                <w:lang w:eastAsia="en-US"/>
               </w:rPr>
               <w:drawing>
-                <wp:inline distT="0" distB="0" distL="0" distR="0">
+                <wp:inline distT="0" distB="0" distL="0" distR="0" wp14:anchorId="32F8D820" wp14:editId="0F880651">
                   <wp:extent cx="542925" cy="542925"/>
                   <wp:effectExtent l="0" t="0" r="0" b="0"/>
                   <wp:docPr id="1" name="image02.jpg"/>
@@ -85,9 +86,10 @@
             <w:r>
               <w:rPr>
                 <w:noProof/>
+                <w:lang w:eastAsia="en-US"/>
               </w:rPr>
               <w:drawing>
-                <wp:inline distT="0" distB="0" distL="0" distR="0">
+                <wp:inline distT="0" distB="0" distL="0" distR="0" wp14:anchorId="7066F7DD" wp14:editId="393FBA18">
                   <wp:extent cx="542925" cy="542925"/>
                   <wp:effectExtent l="0" t="0" r="0" b="0"/>
                   <wp:docPr id="2" name="image03.jpg"/>
@@ -817,6 +819,10 @@
           <w:p>
             <w:pPr>
               <w:spacing w:after="0" w:line="240" w:lineRule="auto"/>
+              <w:rPr>
+                <w:sz w:val="24"/>
+                <w:szCs w:val="24"/>
+              </w:rPr>
             </w:pPr>
             <w:r>
               <w:rPr>
@@ -842,9 +848,14 @@
             <w:vAlign w:val="center"/>
           </w:tcPr>
           <w:p>
-            <w:r>
-              <w:rPr>
-                <w:color w:val="FF0000"/>
+            <w:pPr>
+              <w:widowControl w:val="0"/>
+              <w:spacing w:after="0" w:line="240" w:lineRule="auto"/>
+            </w:pPr>
+            <w:r>
+              <w:rPr>
+                <w:sz w:val="24"/>
+                <w:szCs w:val="24"/>
               </w:rPr>
               <w:t>Project Page:</w:t>
             </w:r>
@@ -863,9 +874,19 @@
           </w:tcPr>
           <w:p>
             <w:pPr>
-              <w:widowControl w:val="0"/>
               <w:spacing w:after="0" w:line="240" w:lineRule="auto"/>
-            </w:pPr>
+              <w:rPr>
+                <w:sz w:val="24"/>
+                <w:szCs w:val="24"/>
+              </w:rPr>
+            </w:pPr>
+            <w:r>
+              <w:rPr>
+                <w:sz w:val="24"/>
+                <w:szCs w:val="24"/>
+              </w:rPr>
+              <w:t>https://trello.com/b/Bkm09tHD/introse</w:t>
+            </w:r>
           </w:p>
         </w:tc>
       </w:tr>
@@ -907,8 +928,11 @@
           </w:tcPr>
           <w:p>
             <w:pPr>
-              <w:widowControl w:val="0"/>
               <w:spacing w:after="0" w:line="240" w:lineRule="auto"/>
+              <w:rPr>
+                <w:sz w:val="24"/>
+                <w:szCs w:val="24"/>
+              </w:rPr>
             </w:pPr>
             <w:r>
               <w:rPr>
@@ -2013,7 +2037,12 @@
           </w:p>
           <w:p>
             <w:r>
-              <w:t>1. Verify that no new entry was added to the cart</w:t>
+              <w:t xml:space="preserve">1. Verify that no new entry was added to the </w:t>
+            </w:r>
+            <w:bookmarkStart w:id="4" w:name="_GoBack"/>
+            <w:bookmarkEnd w:id="4"/>
+            <w:r>
+              <w:t>cart</w:t>
             </w:r>
           </w:p>
         </w:tc>
@@ -5906,8 +5935,8 @@
               <w:spacing w:line="276" w:lineRule="auto"/>
               <w:jc w:val="center"/>
             </w:pPr>
-            <w:bookmarkStart w:id="4" w:name="h.c3j4yx2vhztm" w:colFirst="0" w:colLast="0"/>
-            <w:bookmarkEnd w:id="4"/>
+            <w:bookmarkStart w:id="5" w:name="h.c3j4yx2vhztm" w:colFirst="0" w:colLast="0"/>
+            <w:bookmarkEnd w:id="5"/>
             <w:r>
               <w:rPr>
                 <w:rFonts w:ascii="Calibri" w:eastAsia="Calibri" w:hAnsi="Calibri" w:cs="Calibri"/>
@@ -5949,8 +5978,8 @@
               <w:spacing w:line="276" w:lineRule="auto"/>
               <w:jc w:val="center"/>
             </w:pPr>
-            <w:bookmarkStart w:id="5" w:name="h.ea8y27vwcwq4" w:colFirst="0" w:colLast="0"/>
-            <w:bookmarkEnd w:id="5"/>
+            <w:bookmarkStart w:id="6" w:name="h.ea8y27vwcwq4" w:colFirst="0" w:colLast="0"/>
+            <w:bookmarkEnd w:id="6"/>
             <w:r>
               <w:rPr>
                 <w:rFonts w:ascii="Calibri" w:eastAsia="Calibri" w:hAnsi="Calibri" w:cs="Calibri"/>
@@ -6027,8 +6056,8 @@
               <w:spacing w:line="276" w:lineRule="auto"/>
               <w:jc w:val="center"/>
             </w:pPr>
-            <w:bookmarkStart w:id="6" w:name="h.rpk3jck48pr5" w:colFirst="0" w:colLast="0"/>
-            <w:bookmarkEnd w:id="6"/>
+            <w:bookmarkStart w:id="7" w:name="h.rpk3jck48pr5" w:colFirst="0" w:colLast="0"/>
+            <w:bookmarkEnd w:id="7"/>
             <w:r>
               <w:rPr>
                 <w:rFonts w:ascii="Calibri" w:eastAsia="Calibri" w:hAnsi="Calibri" w:cs="Calibri"/>
@@ -8047,8 +8076,8 @@
               <w:spacing w:line="276" w:lineRule="auto"/>
               <w:jc w:val="center"/>
             </w:pPr>
-            <w:bookmarkStart w:id="7" w:name="h.ppkvirpo8lff" w:colFirst="0" w:colLast="0"/>
-            <w:bookmarkEnd w:id="7"/>
+            <w:bookmarkStart w:id="8" w:name="h.ppkvirpo8lff" w:colFirst="0" w:colLast="0"/>
+            <w:bookmarkEnd w:id="8"/>
             <w:r>
               <w:rPr>
                 <w:rFonts w:ascii="Calibri" w:eastAsia="Calibri" w:hAnsi="Calibri" w:cs="Calibri"/>
@@ -8090,8 +8119,8 @@
               <w:spacing w:line="276" w:lineRule="auto"/>
               <w:jc w:val="center"/>
             </w:pPr>
-            <w:bookmarkStart w:id="8" w:name="h.o5qrkl9e2vwv" w:colFirst="0" w:colLast="0"/>
-            <w:bookmarkEnd w:id="8"/>
+            <w:bookmarkStart w:id="9" w:name="h.o5qrkl9e2vwv" w:colFirst="0" w:colLast="0"/>
+            <w:bookmarkEnd w:id="9"/>
             <w:r>
               <w:rPr>
                 <w:rFonts w:ascii="Calibri" w:eastAsia="Calibri" w:hAnsi="Calibri" w:cs="Calibri"/>
@@ -8168,8 +8197,8 @@
               <w:spacing w:line="276" w:lineRule="auto"/>
               <w:jc w:val="center"/>
             </w:pPr>
-            <w:bookmarkStart w:id="9" w:name="h.ebiytcvxuo54" w:colFirst="0" w:colLast="0"/>
-            <w:bookmarkEnd w:id="9"/>
+            <w:bookmarkStart w:id="10" w:name="h.ebiytcvxuo54" w:colFirst="0" w:colLast="0"/>
+            <w:bookmarkEnd w:id="10"/>
             <w:r>
               <w:rPr>
                 <w:rFonts w:ascii="Calibri" w:eastAsia="Calibri" w:hAnsi="Calibri" w:cs="Calibri"/>
@@ -8924,8 +8953,6 @@
               </w:rPr>
               <w:t>6</w:t>
             </w:r>
-            <w:bookmarkStart w:id="10" w:name="_GoBack"/>
-            <w:bookmarkEnd w:id="10"/>
             <w:r>
               <w:rPr>
                 <w:b/>
@@ -9416,23 +9443,7 @@
                 <w:sz w:val="20"/>
                 <w:szCs w:val="20"/>
               </w:rPr>
-              <w:t xml:space="preserve">Verify if the confirmation message appears after the administrative </w:t>
-            </w:r>
-            <w:proofErr w:type="gramStart"/>
-            <w:r>
-              <w:rPr>
-                <w:sz w:val="20"/>
-                <w:szCs w:val="20"/>
-              </w:rPr>
-              <w:t>officers</w:t>
-            </w:r>
-            <w:proofErr w:type="gramEnd"/>
-            <w:r>
-              <w:rPr>
-                <w:sz w:val="20"/>
-                <w:szCs w:val="20"/>
-              </w:rPr>
-              <w:t xml:space="preserve"> click done/delivered.</w:t>
+              <w:t>Verify if the confirmation message appears after the administrative officers click done/delivered.</w:t>
             </w:r>
           </w:p>
           <w:p>
@@ -10573,15 +10584,7 @@
               <w:contextualSpacing/>
             </w:pPr>
             <w:r>
-              <w:t xml:space="preserve">The administrative </w:t>
-            </w:r>
-            <w:proofErr w:type="gramStart"/>
-            <w:r>
-              <w:t>officers</w:t>
-            </w:r>
-            <w:proofErr w:type="gramEnd"/>
-            <w:r>
-              <w:t xml:space="preserve"> select add a product from the main menu.</w:t>
+              <w:t>The administrative officers select add a product from the main menu.</w:t>
             </w:r>
           </w:p>
           <w:p>
@@ -19057,7 +19060,7 @@
 </file>
 
 <file path=word/endnotes.xml><?xml version="1.0" encoding="utf-8"?>
-<w:endnotes xmlns:wpc="http://schemas.microsoft.com/office/word/2010/wordprocessingCanvas" xmlns:mc="http://schemas.openxmlformats.org/markup-compatibility/2006" xmlns:o="urn:schemas-microsoft-com:office:office" xmlns:r="http://schemas.openxmlformats.org/officeDocument/2006/relationships" xmlns:m="http://schemas.openxmlformats.org/officeDocument/2006/math" xmlns:v="urn:schemas-microsoft-com:vml" xmlns:wp14="http://schemas.microsoft.com/office/word/2010/wordprocessingDrawing" xmlns:wp="http://schemas.openxmlformats.org/drawingml/2006/wordprocessingDrawing" xmlns:w10="urn:schemas-microsoft-com:office:word" xmlns:w="http://schemas.openxmlformats.org/wordprocessingml/2006/main" xmlns:w14="http://schemas.microsoft.com/office/word/2010/wordml" xmlns:wpg="http://schemas.microsoft.com/office/word/2010/wordprocessingGroup" xmlns:wpi="http://schemas.microsoft.com/office/word/2010/wordprocessingInk" xmlns:wne="http://schemas.microsoft.com/office/word/2006/wordml" xmlns:wps="http://schemas.microsoft.com/office/word/2010/wordprocessingShape" mc:Ignorable="w14 wp14">
+<w:endnotes xmlns:wpc="http://schemas.microsoft.com/office/word/2010/wordprocessingCanvas" xmlns:mo="http://schemas.microsoft.com/office/mac/office/2008/main" xmlns:mc="http://schemas.openxmlformats.org/markup-compatibility/2006" xmlns:mv="urn:schemas-microsoft-com:mac:vml" xmlns:o="urn:schemas-microsoft-com:office:office" xmlns:r="http://schemas.openxmlformats.org/officeDocument/2006/relationships" xmlns:m="http://schemas.openxmlformats.org/officeDocument/2006/math" xmlns:v="urn:schemas-microsoft-com:vml" xmlns:wp14="http://schemas.microsoft.com/office/word/2010/wordprocessingDrawing" xmlns:wp="http://schemas.openxmlformats.org/drawingml/2006/wordprocessingDrawing" xmlns:w10="urn:schemas-microsoft-com:office:word" xmlns:w="http://schemas.openxmlformats.org/wordprocessingml/2006/main" xmlns:w14="http://schemas.microsoft.com/office/word/2010/wordml" xmlns:wpg="http://schemas.microsoft.com/office/word/2010/wordprocessingGroup" xmlns:wpi="http://schemas.microsoft.com/office/word/2010/wordprocessingInk" xmlns:wne="http://schemas.microsoft.com/office/word/2006/wordml" xmlns:wps="http://schemas.microsoft.com/office/word/2010/wordprocessingShape" mc:Ignorable="w14 wp14">
   <w:endnote w:type="separator" w:id="-1">
     <w:p>
       <w:pPr>
@@ -19082,7 +19085,7 @@
 </file>
 
 <file path=word/footnotes.xml><?xml version="1.0" encoding="utf-8"?>
-<w:footnotes xmlns:wpc="http://schemas.microsoft.com/office/word/2010/wordprocessingCanvas" xmlns:mc="http://schemas.openxmlformats.org/markup-compatibility/2006" xmlns:o="urn:schemas-microsoft-com:office:office" xmlns:r="http://schemas.openxmlformats.org/officeDocument/2006/relationships" xmlns:m="http://schemas.openxmlformats.org/officeDocument/2006/math" xmlns:v="urn:schemas-microsoft-com:vml" xmlns:wp14="http://schemas.microsoft.com/office/word/2010/wordprocessingDrawing" xmlns:wp="http://schemas.openxmlformats.org/drawingml/2006/wordprocessingDrawing" xmlns:w10="urn:schemas-microsoft-com:office:word" xmlns:w="http://schemas.openxmlformats.org/wordprocessingml/2006/main" xmlns:w14="http://schemas.microsoft.com/office/word/2010/wordml" xmlns:wpg="http://schemas.microsoft.com/office/word/2010/wordprocessingGroup" xmlns:wpi="http://schemas.microsoft.com/office/word/2010/wordprocessingInk" xmlns:wne="http://schemas.microsoft.com/office/word/2006/wordml" xmlns:wps="http://schemas.microsoft.com/office/word/2010/wordprocessingShape" mc:Ignorable="w14 wp14">
+<w:footnotes xmlns:wpc="http://schemas.microsoft.com/office/word/2010/wordprocessingCanvas" xmlns:mo="http://schemas.microsoft.com/office/mac/office/2008/main" xmlns:mc="http://schemas.openxmlformats.org/markup-compatibility/2006" xmlns:mv="urn:schemas-microsoft-com:mac:vml" xmlns:o="urn:schemas-microsoft-com:office:office" xmlns:r="http://schemas.openxmlformats.org/officeDocument/2006/relationships" xmlns:m="http://schemas.openxmlformats.org/officeDocument/2006/math" xmlns:v="urn:schemas-microsoft-com:vml" xmlns:wp14="http://schemas.microsoft.com/office/word/2010/wordprocessingDrawing" xmlns:wp="http://schemas.openxmlformats.org/drawingml/2006/wordprocessingDrawing" xmlns:w10="urn:schemas-microsoft-com:office:word" xmlns:w="http://schemas.openxmlformats.org/wordprocessingml/2006/main" xmlns:w14="http://schemas.microsoft.com/office/word/2010/wordml" xmlns:wpg="http://schemas.microsoft.com/office/word/2010/wordprocessingGroup" xmlns:wpi="http://schemas.microsoft.com/office/word/2010/wordprocessingInk" xmlns:wne="http://schemas.microsoft.com/office/word/2006/wordml" xmlns:wps="http://schemas.microsoft.com/office/word/2010/wordprocessingShape" mc:Ignorable="w14 wp14">
   <w:footnote w:type="separator" w:id="-1">
     <w:p>
       <w:pPr>
@@ -19107,7 +19110,7 @@
 </file>
 
 <file path=word/numbering.xml><?xml version="1.0" encoding="utf-8"?>
-<w:numbering xmlns:wpc="http://schemas.microsoft.com/office/word/2010/wordprocessingCanvas" xmlns:mc="http://schemas.openxmlformats.org/markup-compatibility/2006" xmlns:o="urn:schemas-microsoft-com:office:office" xmlns:r="http://schemas.openxmlformats.org/officeDocument/2006/relationships" xmlns:m="http://schemas.openxmlformats.org/officeDocument/2006/math" xmlns:v="urn:schemas-microsoft-com:vml" xmlns:wp14="http://schemas.microsoft.com/office/word/2010/wordprocessingDrawing" xmlns:wp="http://schemas.openxmlformats.org/drawingml/2006/wordprocessingDrawing" xmlns:w10="urn:schemas-microsoft-com:office:word" xmlns:w="http://schemas.openxmlformats.org/wordprocessingml/2006/main" xmlns:w14="http://schemas.microsoft.com/office/word/2010/wordml" xmlns:wpg="http://schemas.microsoft.com/office/word/2010/wordprocessingGroup" xmlns:wpi="http://schemas.microsoft.com/office/word/2010/wordprocessingInk" xmlns:wne="http://schemas.microsoft.com/office/word/2006/wordml" xmlns:wps="http://schemas.microsoft.com/office/word/2010/wordprocessingShape" mc:Ignorable="w14 wp14">
+<w:numbering xmlns:wpc="http://schemas.microsoft.com/office/word/2010/wordprocessingCanvas" xmlns:mo="http://schemas.microsoft.com/office/mac/office/2008/main" xmlns:mc="http://schemas.openxmlformats.org/markup-compatibility/2006" xmlns:mv="urn:schemas-microsoft-com:mac:vml" xmlns:o="urn:schemas-microsoft-com:office:office" xmlns:r="http://schemas.openxmlformats.org/officeDocument/2006/relationships" xmlns:m="http://schemas.openxmlformats.org/officeDocument/2006/math" xmlns:v="urn:schemas-microsoft-com:vml" xmlns:wp14="http://schemas.microsoft.com/office/word/2010/wordprocessingDrawing" xmlns:wp="http://schemas.openxmlformats.org/drawingml/2006/wordprocessingDrawing" xmlns:w10="urn:schemas-microsoft-com:office:word" xmlns:w="http://schemas.openxmlformats.org/wordprocessingml/2006/main" xmlns:w14="http://schemas.microsoft.com/office/word/2010/wordml" xmlns:wpg="http://schemas.microsoft.com/office/word/2010/wordprocessingGroup" xmlns:wpi="http://schemas.microsoft.com/office/word/2010/wordprocessingInk" xmlns:wne="http://schemas.microsoft.com/office/word/2006/wordml" xmlns:wps="http://schemas.microsoft.com/office/word/2010/wordprocessingShape" mc:Ignorable="w14 wp14">
   <w:abstractNum w:abstractNumId="0">
     <w:nsid w:val="0A3C46A4"/>
     <w:multiLevelType w:val="multilevel"/>
@@ -20378,7 +20381,7 @@
       </w:pPr>
     </w:pPrDefault>
   </w:docDefaults>
-  <w:latentStyles w:defLockedState="0" w:defUIPriority="99" w:defSemiHidden="1" w:defUnhideWhenUsed="1" w:defQFormat="0" w:count="267">
+  <w:latentStyles w:defLockedState="0" w:defUIPriority="99" w:defSemiHidden="1" w:defUnhideWhenUsed="1" w:defQFormat="0" w:count="276">
     <w:lsdException w:name="Normal" w:semiHidden="0" w:uiPriority="0" w:unhideWhenUsed="0" w:qFormat="1"/>
     <w:lsdException w:name="heading 1" w:semiHidden="0" w:uiPriority="9" w:unhideWhenUsed="0" w:qFormat="1"/>
     <w:lsdException w:name="heading 2" w:uiPriority="9" w:qFormat="1"/>
@@ -20696,6 +20699,7 @@
     <w:tblPr>
       <w:tblStyleRowBandSize w:val="1"/>
       <w:tblStyleColBandSize w:val="1"/>
+      <w:tblInd w:w="0" w:type="dxa"/>
       <w:tblCellMar>
         <w:top w:w="55" w:type="dxa"/>
         <w:left w:w="55" w:type="dxa"/>
@@ -20710,8 +20714,11 @@
     <w:tblPr>
       <w:tblStyleRowBandSize w:val="1"/>
       <w:tblStyleColBandSize w:val="1"/>
+      <w:tblInd w:w="0" w:type="dxa"/>
       <w:tblCellMar>
+        <w:top w:w="0" w:type="dxa"/>
         <w:left w:w="115" w:type="dxa"/>
+        <w:bottom w:w="0" w:type="dxa"/>
         <w:right w:w="115" w:type="dxa"/>
       </w:tblCellMar>
     </w:tblPr>
@@ -20722,6 +20729,13 @@
     <w:tblPr>
       <w:tblStyleRowBandSize w:val="1"/>
       <w:tblStyleColBandSize w:val="1"/>
+      <w:tblInd w:w="0" w:type="dxa"/>
+      <w:tblCellMar>
+        <w:top w:w="0" w:type="dxa"/>
+        <w:left w:w="108" w:type="dxa"/>
+        <w:bottom w:w="0" w:type="dxa"/>
+        <w:right w:w="108" w:type="dxa"/>
+      </w:tblCellMar>
     </w:tblPr>
   </w:style>
   <w:style w:type="table" w:customStyle="1" w:styleId="a2">
@@ -20730,8 +20744,11 @@
     <w:tblPr>
       <w:tblStyleRowBandSize w:val="1"/>
       <w:tblStyleColBandSize w:val="1"/>
+      <w:tblInd w:w="0" w:type="dxa"/>
       <w:tblCellMar>
+        <w:top w:w="0" w:type="dxa"/>
         <w:left w:w="115" w:type="dxa"/>
+        <w:bottom w:w="0" w:type="dxa"/>
         <w:right w:w="115" w:type="dxa"/>
       </w:tblCellMar>
     </w:tblPr>
@@ -20742,6 +20759,13 @@
     <w:tblPr>
       <w:tblStyleRowBandSize w:val="1"/>
       <w:tblStyleColBandSize w:val="1"/>
+      <w:tblInd w:w="0" w:type="dxa"/>
+      <w:tblCellMar>
+        <w:top w:w="0" w:type="dxa"/>
+        <w:left w:w="108" w:type="dxa"/>
+        <w:bottom w:w="0" w:type="dxa"/>
+        <w:right w:w="108" w:type="dxa"/>
+      </w:tblCellMar>
     </w:tblPr>
   </w:style>
   <w:style w:type="table" w:customStyle="1" w:styleId="a4">
@@ -20750,8 +20774,11 @@
     <w:tblPr>
       <w:tblStyleRowBandSize w:val="1"/>
       <w:tblStyleColBandSize w:val="1"/>
+      <w:tblInd w:w="0" w:type="dxa"/>
       <w:tblCellMar>
+        <w:top w:w="0" w:type="dxa"/>
         <w:left w:w="115" w:type="dxa"/>
+        <w:bottom w:w="0" w:type="dxa"/>
         <w:right w:w="115" w:type="dxa"/>
       </w:tblCellMar>
     </w:tblPr>
@@ -20762,6 +20789,13 @@
     <w:tblPr>
       <w:tblStyleRowBandSize w:val="1"/>
       <w:tblStyleColBandSize w:val="1"/>
+      <w:tblInd w:w="0" w:type="dxa"/>
+      <w:tblCellMar>
+        <w:top w:w="0" w:type="dxa"/>
+        <w:left w:w="108" w:type="dxa"/>
+        <w:bottom w:w="0" w:type="dxa"/>
+        <w:right w:w="108" w:type="dxa"/>
+      </w:tblCellMar>
     </w:tblPr>
   </w:style>
   <w:style w:type="table" w:customStyle="1" w:styleId="a6">
@@ -20770,8 +20804,11 @@
     <w:tblPr>
       <w:tblStyleRowBandSize w:val="1"/>
       <w:tblStyleColBandSize w:val="1"/>
+      <w:tblInd w:w="0" w:type="dxa"/>
       <w:tblCellMar>
+        <w:top w:w="0" w:type="dxa"/>
         <w:left w:w="115" w:type="dxa"/>
+        <w:bottom w:w="0" w:type="dxa"/>
         <w:right w:w="115" w:type="dxa"/>
       </w:tblCellMar>
     </w:tblPr>
@@ -20782,6 +20819,13 @@
     <w:tblPr>
       <w:tblStyleRowBandSize w:val="1"/>
       <w:tblStyleColBandSize w:val="1"/>
+      <w:tblInd w:w="0" w:type="dxa"/>
+      <w:tblCellMar>
+        <w:top w:w="0" w:type="dxa"/>
+        <w:left w:w="108" w:type="dxa"/>
+        <w:bottom w:w="0" w:type="dxa"/>
+        <w:right w:w="108" w:type="dxa"/>
+      </w:tblCellMar>
     </w:tblPr>
   </w:style>
   <w:style w:type="table" w:customStyle="1" w:styleId="a8">
@@ -20790,8 +20834,11 @@
     <w:tblPr>
       <w:tblStyleRowBandSize w:val="1"/>
       <w:tblStyleColBandSize w:val="1"/>
+      <w:tblInd w:w="0" w:type="dxa"/>
       <w:tblCellMar>
+        <w:top w:w="0" w:type="dxa"/>
         <w:left w:w="115" w:type="dxa"/>
+        <w:bottom w:w="0" w:type="dxa"/>
         <w:right w:w="115" w:type="dxa"/>
       </w:tblCellMar>
     </w:tblPr>
@@ -20802,6 +20849,13 @@
     <w:tblPr>
       <w:tblStyleRowBandSize w:val="1"/>
       <w:tblStyleColBandSize w:val="1"/>
+      <w:tblInd w:w="0" w:type="dxa"/>
+      <w:tblCellMar>
+        <w:top w:w="0" w:type="dxa"/>
+        <w:left w:w="108" w:type="dxa"/>
+        <w:bottom w:w="0" w:type="dxa"/>
+        <w:right w:w="108" w:type="dxa"/>
+      </w:tblCellMar>
     </w:tblPr>
   </w:style>
   <w:style w:type="table" w:customStyle="1" w:styleId="aa">
@@ -20813,8 +20867,11 @@
     <w:tblPr>
       <w:tblStyleRowBandSize w:val="1"/>
       <w:tblStyleColBandSize w:val="1"/>
+      <w:tblInd w:w="0" w:type="dxa"/>
       <w:tblCellMar>
+        <w:top w:w="0" w:type="dxa"/>
         <w:left w:w="115" w:type="dxa"/>
+        <w:bottom w:w="0" w:type="dxa"/>
         <w:right w:w="115" w:type="dxa"/>
       </w:tblCellMar>
     </w:tblPr>
@@ -20888,6 +20945,13 @@
     <w:tblPr>
       <w:tblStyleRowBandSize w:val="1"/>
       <w:tblStyleColBandSize w:val="1"/>
+      <w:tblInd w:w="0" w:type="dxa"/>
+      <w:tblCellMar>
+        <w:top w:w="0" w:type="dxa"/>
+        <w:left w:w="108" w:type="dxa"/>
+        <w:bottom w:w="0" w:type="dxa"/>
+        <w:right w:w="108" w:type="dxa"/>
+      </w:tblCellMar>
     </w:tblPr>
     <w:tblStylePr w:type="firstRow">
       <w:pPr>
@@ -21062,7 +21126,7 @@
 </file>
 
 <file path=word/stylesWithEffects.xml><?xml version="1.0" encoding="utf-8"?>
-<w:styles xmlns:wpc="http://schemas.microsoft.com/office/word/2010/wordprocessingCanvas" xmlns:mc="http://schemas.openxmlformats.org/markup-compatibility/2006" xmlns:o="urn:schemas-microsoft-com:office:office" xmlns:r="http://schemas.openxmlformats.org/officeDocument/2006/relationships" xmlns:m="http://schemas.openxmlformats.org/officeDocument/2006/math" xmlns:v="urn:schemas-microsoft-com:vml" xmlns:wp14="http://schemas.microsoft.com/office/word/2010/wordprocessingDrawing" xmlns:wp="http://schemas.openxmlformats.org/drawingml/2006/wordprocessingDrawing" xmlns:w10="urn:schemas-microsoft-com:office:word" xmlns:w="http://schemas.openxmlformats.org/wordprocessingml/2006/main" xmlns:w14="http://schemas.microsoft.com/office/word/2010/wordml" xmlns:wpg="http://schemas.microsoft.com/office/word/2010/wordprocessingGroup" xmlns:wpi="http://schemas.microsoft.com/office/word/2010/wordprocessingInk" xmlns:wne="http://schemas.microsoft.com/office/word/2006/wordml" xmlns:wps="http://schemas.microsoft.com/office/word/2010/wordprocessingShape" mc:Ignorable="w14 wp14">
+<w:styles xmlns:wpc="http://schemas.microsoft.com/office/word/2010/wordprocessingCanvas" xmlns:mo="http://schemas.microsoft.com/office/mac/office/2008/main" xmlns:mc="http://schemas.openxmlformats.org/markup-compatibility/2006" xmlns:mv="urn:schemas-microsoft-com:mac:vml" xmlns:o="urn:schemas-microsoft-com:office:office" xmlns:r="http://schemas.openxmlformats.org/officeDocument/2006/relationships" xmlns:m="http://schemas.openxmlformats.org/officeDocument/2006/math" xmlns:v="urn:schemas-microsoft-com:vml" xmlns:wp14="http://schemas.microsoft.com/office/word/2010/wordprocessingDrawing" xmlns:wp="http://schemas.openxmlformats.org/drawingml/2006/wordprocessingDrawing" xmlns:w10="urn:schemas-microsoft-com:office:word" xmlns:w="http://schemas.openxmlformats.org/wordprocessingml/2006/main" xmlns:w14="http://schemas.microsoft.com/office/word/2010/wordml" xmlns:wpg="http://schemas.microsoft.com/office/word/2010/wordprocessingGroup" xmlns:wpi="http://schemas.microsoft.com/office/word/2010/wordprocessingInk" xmlns:wne="http://schemas.microsoft.com/office/word/2006/wordml" xmlns:wps="http://schemas.microsoft.com/office/word/2010/wordprocessingShape" mc:Ignorable="w14 wp14">
   <w:docDefaults>
     <w:rPrDefault>
       <w:rPr>
@@ -21078,7 +21142,7 @@
       </w:pPr>
     </w:pPrDefault>
   </w:docDefaults>
-  <w:latentStyles w:defLockedState="0" w:defUIPriority="99" w:defSemiHidden="1" w:defUnhideWhenUsed="1" w:defQFormat="0" w:count="267">
+  <w:latentStyles w:defLockedState="0" w:defUIPriority="99" w:defSemiHidden="1" w:defUnhideWhenUsed="1" w:defQFormat="0" w:count="276">
     <w:lsdException w:name="Normal" w:semiHidden="0" w:uiPriority="0" w:unhideWhenUsed="0" w:qFormat="1"/>
     <w:lsdException w:name="heading 1" w:semiHidden="0" w:uiPriority="9" w:unhideWhenUsed="0" w:qFormat="1"/>
     <w:lsdException w:name="heading 2" w:uiPriority="9" w:qFormat="1"/>

</xml_diff>